<commit_message>
les taches a faire
ajoute d'autres taches tu te souviens de plus ..
merci
</commit_message>
<xml_diff>
--- a/les des des taches a faire avec durée.docx
+++ b/les des des taches a faire avec durée.docx
@@ -7,13 +7,14 @@
         <w:jc w:val="center"/>
         <w:rPr>
           <w:b/>
-          <w:sz w:val="36"/>
-        </w:rPr>
-      </w:pPr>
-      <w:r>
-        <w:rPr>
-          <w:b/>
-          <w:sz w:val="36"/>
+          <w:sz w:val="48"/>
+        </w:rPr>
+      </w:pPr>
+      <w:r>
+        <w:rPr>
+          <w:b/>
+          <w:sz w:val="48"/>
+          <w:highlight w:val="yellow"/>
         </w:rPr>
         <w:t xml:space="preserve">Les taches a </w:t>
       </w:r>
@@ -21,7 +22,8 @@
       <w:r>
         <w:rPr>
           <w:b/>
-          <w:sz w:val="36"/>
+          <w:sz w:val="48"/>
+          <w:highlight w:val="yellow"/>
         </w:rPr>
         <w:t>réaliser</w:t>
       </w:r>
@@ -29,6 +31,11 @@
     </w:p>
     <w:p>
       <w:pPr>
+        <w:pStyle w:val="Paragraphedeliste"/>
+        <w:numPr>
+          <w:ilvl w:val="0"/>
+          <w:numId w:val="1"/>
+        </w:numPr>
         <w:rPr>
           <w:b/>
           <w:sz w:val="28"/>
@@ -43,6 +50,118 @@
         </w:rPr>
         <w:t xml:space="preserve">Lire le cahier de charge </w:t>
       </w:r>
+      <w:r>
+        <w:rPr>
+          <w:b/>
+          <w:sz w:val="28"/>
+          <w:szCs w:val="28"/>
+        </w:rPr>
+        <w:t>à</w:t>
+      </w:r>
+      <w:r>
+        <w:rPr>
+          <w:b/>
+          <w:sz w:val="28"/>
+          <w:szCs w:val="28"/>
+        </w:rPr>
+        <w:t xml:space="preserve"> nouveau et analyser la base pour l’optimiser et rendre cohérente avec le projet.  </w:t>
+      </w:r>
+      <w:r>
+        <w:sym w:font="Wingdings" w:char="F0E0"/>
+      </w:r>
+      <w:r>
+        <w:rPr>
+          <w:b/>
+          <w:sz w:val="28"/>
+          <w:szCs w:val="28"/>
+        </w:rPr>
+        <w:t xml:space="preserve"> Un jour : </w:t>
+      </w:r>
+      <w:proofErr w:type="spellStart"/>
+      <w:r>
+        <w:rPr>
+          <w:b/>
+          <w:color w:val="9BBB59" w:themeColor="accent3"/>
+          <w:sz w:val="28"/>
+          <w:szCs w:val="28"/>
+          <w:u w:val="single"/>
+        </w:rPr>
+        <w:t>hicham</w:t>
+      </w:r>
+      <w:proofErr w:type="spellEnd"/>
+      <w:r>
+        <w:rPr>
+          <w:b/>
+          <w:color w:val="9BBB59" w:themeColor="accent3"/>
+          <w:sz w:val="28"/>
+          <w:szCs w:val="28"/>
+          <w:u w:val="single"/>
+        </w:rPr>
+        <w:t xml:space="preserve"> et </w:t>
+      </w:r>
+      <w:proofErr w:type="spellStart"/>
+      <w:r>
+        <w:rPr>
+          <w:b/>
+          <w:color w:val="9BBB59" w:themeColor="accent3"/>
+          <w:sz w:val="28"/>
+          <w:szCs w:val="28"/>
+          <w:u w:val="single"/>
+        </w:rPr>
+        <w:t>achraf</w:t>
+      </w:r>
+      <w:proofErr w:type="spellEnd"/>
+      <w:r>
+        <w:rPr>
+          <w:b/>
+          <w:sz w:val="28"/>
+          <w:szCs w:val="28"/>
+        </w:rPr>
+        <w:t xml:space="preserve"> </w:t>
+      </w:r>
+      <w:r>
+        <w:rPr>
+          <w:b/>
+          <w:color w:val="9BBB59" w:themeColor="accent3"/>
+          <w:sz w:val="28"/>
+          <w:szCs w:val="28"/>
+          <w:u w:val="single"/>
+        </w:rPr>
+        <w:t>en cours</w:t>
+      </w:r>
+    </w:p>
+    <w:p>
+      <w:pPr>
+        <w:pStyle w:val="Paragraphedeliste"/>
+        <w:numPr>
+          <w:ilvl w:val="0"/>
+          <w:numId w:val="1"/>
+        </w:numPr>
+        <w:rPr>
+          <w:b/>
+          <w:sz w:val="28"/>
+          <w:szCs w:val="28"/>
+        </w:rPr>
+      </w:pPr>
+      <w:r>
+        <w:rPr>
+          <w:b/>
+          <w:sz w:val="28"/>
+          <w:szCs w:val="28"/>
+        </w:rPr>
+        <w:t xml:space="preserve">Rédaction de tous les docs nécessaires  </w:t>
+      </w:r>
+      <w:r>
+        <w:sym w:font="Wingdings" w:char="F0E0"/>
+      </w:r>
+      <w:r>
+        <w:rPr>
+          <w:b/>
+          <w:sz w:val="28"/>
+          <w:szCs w:val="28"/>
+        </w:rPr>
+        <w:t xml:space="preserve"> 1 jour : je pense que t’as déjà fait une inspiration et on a déjà parlé de ce qui nous manquent  </w:t>
+      </w:r>
       <w:proofErr w:type="gramStart"/>
       <w:r>
         <w:rPr>
@@ -50,6 +169,575 @@
           <w:sz w:val="28"/>
           <w:szCs w:val="28"/>
         </w:rPr>
+        <w:t>donc ,</w:t>
+      </w:r>
+      <w:proofErr w:type="gramEnd"/>
+      <w:r>
+        <w:rPr>
+          <w:b/>
+          <w:sz w:val="28"/>
+          <w:szCs w:val="28"/>
+        </w:rPr>
+        <w:t xml:space="preserve"> tu commence a </w:t>
+      </w:r>
+      <w:proofErr w:type="spellStart"/>
+      <w:r>
+        <w:rPr>
+          <w:b/>
+          <w:sz w:val="28"/>
+          <w:szCs w:val="28"/>
+        </w:rPr>
+        <w:t>rediger</w:t>
+      </w:r>
+      <w:proofErr w:type="spellEnd"/>
+      <w:r>
+        <w:rPr>
+          <w:b/>
+          <w:sz w:val="28"/>
+          <w:szCs w:val="28"/>
+        </w:rPr>
+        <w:t xml:space="preserve"> les docs puis le plan</w:t>
+      </w:r>
+      <w:r>
+        <w:rPr>
+          <w:b/>
+          <w:sz w:val="28"/>
+          <w:szCs w:val="28"/>
+        </w:rPr>
+        <w:t>n</w:t>
+      </w:r>
+      <w:r>
+        <w:rPr>
+          <w:b/>
+          <w:sz w:val="28"/>
+          <w:szCs w:val="28"/>
+        </w:rPr>
+        <w:t xml:space="preserve">ing et Gantt on le </w:t>
+      </w:r>
+      <w:proofErr w:type="spellStart"/>
+      <w:r>
+        <w:rPr>
+          <w:b/>
+          <w:sz w:val="28"/>
+          <w:szCs w:val="28"/>
+        </w:rPr>
+        <w:t>redige</w:t>
+      </w:r>
+      <w:proofErr w:type="spellEnd"/>
+      <w:r>
+        <w:rPr>
+          <w:b/>
+          <w:sz w:val="28"/>
+          <w:szCs w:val="28"/>
+        </w:rPr>
+        <w:t xml:space="preserve"> ensemble .</w:t>
+      </w:r>
+    </w:p>
+    <w:p>
+      <w:pPr>
+        <w:rPr>
+          <w:sz w:val="28"/>
+          <w:szCs w:val="28"/>
+        </w:rPr>
+      </w:pPr>
+      <w:r>
+        <w:rPr>
+          <w:b/>
+          <w:sz w:val="28"/>
+          <w:szCs w:val="28"/>
+        </w:rPr>
+        <w:t xml:space="preserve">                   </w:t>
+      </w:r>
+      <w:r>
+        <w:rPr>
+          <w:b/>
+          <w:sz w:val="28"/>
+          <w:szCs w:val="28"/>
+          <w:highlight w:val="yellow"/>
+        </w:rPr>
+        <w:t xml:space="preserve">- Ok ? faut pas qu’on dépassent 2jours la </w:t>
+      </w:r>
+      <w:proofErr w:type="gramStart"/>
+      <w:r>
+        <w:rPr>
+          <w:b/>
+          <w:sz w:val="28"/>
+          <w:szCs w:val="28"/>
+          <w:highlight w:val="yellow"/>
+        </w:rPr>
+        <w:t>dessus ..</w:t>
+      </w:r>
+      <w:proofErr w:type="gramEnd"/>
+    </w:p>
+    <w:p>
+      <w:pPr>
+        <w:rPr>
+          <w:b/>
+          <w:sz w:val="28"/>
+          <w:szCs w:val="28"/>
+        </w:rPr>
+      </w:pPr>
+      <w:r>
+        <w:rPr>
+          <w:b/>
+          <w:sz w:val="28"/>
+          <w:szCs w:val="28"/>
+        </w:rPr>
+        <w:t xml:space="preserve">     - on commence depuis le </w:t>
+      </w:r>
+      <w:proofErr w:type="spellStart"/>
+      <w:proofErr w:type="gramStart"/>
+      <w:r>
+        <w:rPr>
+          <w:b/>
+          <w:sz w:val="28"/>
+          <w:szCs w:val="28"/>
+        </w:rPr>
+        <w:t>debut</w:t>
+      </w:r>
+      <w:proofErr w:type="spellEnd"/>
+      <w:r>
+        <w:rPr>
+          <w:b/>
+          <w:sz w:val="28"/>
+          <w:szCs w:val="28"/>
+        </w:rPr>
+        <w:t xml:space="preserve"> ,</w:t>
+      </w:r>
+      <w:proofErr w:type="gramEnd"/>
+      <w:r>
+        <w:rPr>
+          <w:b/>
+          <w:sz w:val="28"/>
+          <w:szCs w:val="28"/>
+        </w:rPr>
+        <w:t xml:space="preserve"> on modifie les </w:t>
+      </w:r>
+      <w:proofErr w:type="spellStart"/>
+      <w:r>
+        <w:rPr>
+          <w:b/>
+          <w:sz w:val="28"/>
+          <w:szCs w:val="28"/>
+        </w:rPr>
+        <w:t>ajouts,surtout</w:t>
+      </w:r>
+      <w:proofErr w:type="spellEnd"/>
+      <w:r>
+        <w:rPr>
+          <w:b/>
+          <w:sz w:val="28"/>
+          <w:szCs w:val="28"/>
+        </w:rPr>
+        <w:t xml:space="preserve"> celui de l’</w:t>
+      </w:r>
+      <w:proofErr w:type="spellStart"/>
+      <w:r>
+        <w:rPr>
+          <w:b/>
+          <w:sz w:val="28"/>
+          <w:szCs w:val="28"/>
+        </w:rPr>
+        <w:t>etudiant</w:t>
+      </w:r>
+      <w:proofErr w:type="spellEnd"/>
+      <w:r>
+        <w:rPr>
+          <w:b/>
+          <w:sz w:val="28"/>
+          <w:szCs w:val="28"/>
+        </w:rPr>
+        <w:t xml:space="preserve"> pour mettre l’entreprise et l’</w:t>
+      </w:r>
+      <w:proofErr w:type="spellStart"/>
+      <w:r>
+        <w:rPr>
+          <w:b/>
+          <w:sz w:val="28"/>
+          <w:szCs w:val="28"/>
+        </w:rPr>
+        <w:t>etudiant</w:t>
+      </w:r>
+      <w:proofErr w:type="spellEnd"/>
+      <w:r>
+        <w:rPr>
+          <w:b/>
+          <w:sz w:val="28"/>
+          <w:szCs w:val="28"/>
+        </w:rPr>
+        <w:t xml:space="preserve"> a deux.</w:t>
+      </w:r>
+    </w:p>
+    <w:p>
+      <w:pPr>
+        <w:rPr>
+          <w:b/>
+          <w:sz w:val="28"/>
+          <w:szCs w:val="28"/>
+        </w:rPr>
+      </w:pPr>
+      <w:r>
+        <w:rPr>
+          <w:b/>
+          <w:sz w:val="28"/>
+          <w:szCs w:val="28"/>
+        </w:rPr>
+        <w:t xml:space="preserve">     - il faut qu’on fassent pour chaque </w:t>
+      </w:r>
+      <w:proofErr w:type="gramStart"/>
+      <w:r>
+        <w:rPr>
+          <w:b/>
+          <w:sz w:val="28"/>
+          <w:szCs w:val="28"/>
+        </w:rPr>
+        <w:t>section ,</w:t>
+      </w:r>
+      <w:proofErr w:type="gramEnd"/>
+      <w:r>
+        <w:rPr>
+          <w:b/>
+          <w:sz w:val="28"/>
+          <w:szCs w:val="28"/>
+        </w:rPr>
+        <w:t xml:space="preserve"> une liste qu’on peut modifier ou supprimer et en </w:t>
+      </w:r>
+      <w:proofErr w:type="spellStart"/>
+      <w:r>
+        <w:rPr>
+          <w:b/>
+          <w:sz w:val="28"/>
+          <w:szCs w:val="28"/>
+        </w:rPr>
+        <w:t>meme</w:t>
+      </w:r>
+      <w:proofErr w:type="spellEnd"/>
+      <w:r>
+        <w:rPr>
+          <w:b/>
+          <w:sz w:val="28"/>
+          <w:szCs w:val="28"/>
+        </w:rPr>
+        <w:t xml:space="preserve"> temps un </w:t>
+      </w:r>
+      <w:proofErr w:type="spellStart"/>
+      <w:r>
+        <w:rPr>
+          <w:b/>
+          <w:sz w:val="28"/>
+          <w:szCs w:val="28"/>
+        </w:rPr>
+        <w:t>button</w:t>
+      </w:r>
+      <w:proofErr w:type="spellEnd"/>
+      <w:r>
+        <w:rPr>
+          <w:b/>
+          <w:sz w:val="28"/>
+          <w:szCs w:val="28"/>
+        </w:rPr>
+        <w:t xml:space="preserve"> d’ajout.</w:t>
+      </w:r>
+    </w:p>
+    <w:p>
+      <w:pPr>
+        <w:rPr>
+          <w:b/>
+          <w:sz w:val="28"/>
+          <w:szCs w:val="28"/>
+        </w:rPr>
+      </w:pPr>
+      <w:r>
+        <w:rPr>
+          <w:b/>
+          <w:sz w:val="28"/>
+          <w:szCs w:val="28"/>
+        </w:rPr>
+        <w:t xml:space="preserve">    - </w:t>
+      </w:r>
+      <w:proofErr w:type="spellStart"/>
+      <w:r>
+        <w:rPr>
+          <w:b/>
+          <w:sz w:val="28"/>
+          <w:szCs w:val="28"/>
+        </w:rPr>
+        <w:t>gerer</w:t>
+      </w:r>
+      <w:proofErr w:type="spellEnd"/>
+      <w:r>
+        <w:rPr>
+          <w:b/>
+          <w:sz w:val="28"/>
+          <w:szCs w:val="28"/>
+        </w:rPr>
+        <w:t xml:space="preserve"> les </w:t>
+      </w:r>
+      <w:proofErr w:type="spellStart"/>
+      <w:r>
+        <w:rPr>
+          <w:b/>
+          <w:sz w:val="28"/>
+          <w:szCs w:val="28"/>
+        </w:rPr>
+        <w:t>roles</w:t>
+      </w:r>
+      <w:proofErr w:type="spellEnd"/>
+      <w:r>
+        <w:rPr>
+          <w:b/>
+          <w:sz w:val="28"/>
+          <w:szCs w:val="28"/>
+        </w:rPr>
+        <w:t> </w:t>
+      </w:r>
+    </w:p>
+    <w:p>
+      <w:pPr>
+        <w:rPr>
+          <w:b/>
+          <w:sz w:val="28"/>
+          <w:szCs w:val="28"/>
+        </w:rPr>
+      </w:pPr>
+      <w:r>
+        <w:rPr>
+          <w:b/>
+          <w:sz w:val="28"/>
+          <w:szCs w:val="28"/>
+        </w:rPr>
+        <w:t xml:space="preserve">    - travailler plus sur l’ergonomie !!!</w:t>
+      </w:r>
+    </w:p>
+    <w:p>
+      <w:pPr>
+        <w:rPr>
+          <w:b/>
+          <w:sz w:val="28"/>
+          <w:szCs w:val="28"/>
+        </w:rPr>
+      </w:pPr>
+      <w:r>
+        <w:rPr>
+          <w:b/>
+          <w:sz w:val="28"/>
+          <w:szCs w:val="28"/>
+        </w:rPr>
+        <w:t xml:space="preserve">    - ah </w:t>
+      </w:r>
+      <w:proofErr w:type="spellStart"/>
+      <w:r>
+        <w:rPr>
+          <w:b/>
+          <w:sz w:val="28"/>
+          <w:szCs w:val="28"/>
+        </w:rPr>
+        <w:t>wé</w:t>
+      </w:r>
+      <w:proofErr w:type="spellEnd"/>
+      <w:r>
+        <w:rPr>
+          <w:b/>
+          <w:sz w:val="28"/>
+          <w:szCs w:val="28"/>
+        </w:rPr>
+        <w:t xml:space="preserve"> la validation </w:t>
+      </w:r>
+      <w:proofErr w:type="gramStart"/>
+      <w:r>
+        <w:rPr>
+          <w:b/>
+          <w:sz w:val="28"/>
+          <w:szCs w:val="28"/>
+        </w:rPr>
+        <w:t>des formulaire</w:t>
+      </w:r>
+      <w:proofErr w:type="gramEnd"/>
+      <w:r>
+        <w:rPr>
+          <w:b/>
+          <w:sz w:val="28"/>
+          <w:szCs w:val="28"/>
+        </w:rPr>
+        <w:t xml:space="preserve"> au moment de saisie : très important</w:t>
+      </w:r>
+    </w:p>
+    <w:p>
+      <w:pPr>
+        <w:rPr>
+          <w:b/>
+          <w:sz w:val="28"/>
+          <w:szCs w:val="28"/>
+        </w:rPr>
+      </w:pPr>
+      <w:r>
+        <w:rPr>
+          <w:b/>
+          <w:sz w:val="28"/>
+          <w:szCs w:val="28"/>
+        </w:rPr>
+        <w:t xml:space="preserve">    - affichage des cours qu’anime un intervenant</w:t>
+      </w:r>
+    </w:p>
+    <w:p>
+      <w:pPr>
+        <w:rPr>
+          <w:b/>
+          <w:sz w:val="28"/>
+          <w:szCs w:val="28"/>
+        </w:rPr>
+      </w:pPr>
+      <w:r>
+        <w:rPr>
+          <w:b/>
+          <w:sz w:val="28"/>
+          <w:szCs w:val="28"/>
+        </w:rPr>
+        <w:t xml:space="preserve">    -</w:t>
+      </w:r>
+      <w:r>
+        <w:rPr>
+          <w:b/>
+          <w:sz w:val="28"/>
+          <w:szCs w:val="28"/>
+        </w:rPr>
+        <w:t xml:space="preserve"> lors de l’affichage des absents pour le </w:t>
+      </w:r>
+      <w:proofErr w:type="spellStart"/>
+      <w:r>
+        <w:rPr>
+          <w:b/>
+          <w:sz w:val="28"/>
+          <w:szCs w:val="28"/>
+        </w:rPr>
+        <w:t>respo</w:t>
+      </w:r>
+      <w:proofErr w:type="spellEnd"/>
+      <w:r>
+        <w:rPr>
+          <w:b/>
+          <w:sz w:val="28"/>
+          <w:szCs w:val="28"/>
+        </w:rPr>
+        <w:t xml:space="preserve"> ou </w:t>
+      </w:r>
+      <w:proofErr w:type="spellStart"/>
+      <w:proofErr w:type="gramStart"/>
+      <w:r>
+        <w:rPr>
+          <w:b/>
+          <w:sz w:val="28"/>
+          <w:szCs w:val="28"/>
+        </w:rPr>
+        <w:t>secr</w:t>
+      </w:r>
+      <w:proofErr w:type="spellEnd"/>
+      <w:r>
+        <w:rPr>
+          <w:b/>
+          <w:sz w:val="28"/>
+          <w:szCs w:val="28"/>
+        </w:rPr>
+        <w:t xml:space="preserve"> ,</w:t>
+      </w:r>
+      <w:proofErr w:type="gramEnd"/>
+      <w:r>
+        <w:rPr>
+          <w:b/>
+          <w:sz w:val="28"/>
+          <w:szCs w:val="28"/>
+        </w:rPr>
+        <w:t xml:space="preserve"> ajouter une possibilité de modification .</w:t>
+      </w:r>
+    </w:p>
+    <w:p>
+      <w:pPr>
+        <w:rPr>
+          <w:b/>
+          <w:sz w:val="28"/>
+          <w:szCs w:val="28"/>
+        </w:rPr>
+      </w:pPr>
+      <w:r>
+        <w:rPr>
+          <w:b/>
+          <w:sz w:val="28"/>
+          <w:szCs w:val="28"/>
+        </w:rPr>
+        <w:t xml:space="preserve">    - encore page 404 et Rewriting</w:t>
+      </w:r>
+    </w:p>
+    <w:p>
+      <w:pPr>
+        <w:rPr>
+          <w:b/>
+          <w:sz w:val="28"/>
+          <w:szCs w:val="28"/>
+        </w:rPr>
+      </w:pPr>
+      <w:r>
+        <w:rPr>
+          <w:b/>
+          <w:sz w:val="28"/>
+          <w:szCs w:val="28"/>
+        </w:rPr>
+        <w:t xml:space="preserve">    </w:t>
+      </w:r>
+      <w:r>
+        <w:rPr>
+          <w:b/>
+          <w:sz w:val="28"/>
+          <w:szCs w:val="28"/>
+          <w:highlight w:val="red"/>
+        </w:rPr>
+        <w:t xml:space="preserve">Y’as encore plusieurs trucs a </w:t>
+      </w:r>
+      <w:proofErr w:type="gramStart"/>
+      <w:r>
+        <w:rPr>
+          <w:b/>
+          <w:sz w:val="28"/>
+          <w:szCs w:val="28"/>
+          <w:highlight w:val="red"/>
+        </w:rPr>
+        <w:t>faire ,</w:t>
+      </w:r>
+      <w:proofErr w:type="gramEnd"/>
+      <w:r>
+        <w:rPr>
+          <w:b/>
+          <w:sz w:val="28"/>
+          <w:szCs w:val="28"/>
+          <w:highlight w:val="red"/>
+        </w:rPr>
+        <w:t xml:space="preserve"> et le temps passe très vite donc tu sais quoi faire …</w:t>
+      </w:r>
+    </w:p>
+    <w:p>
+      <w:pPr>
+        <w:rPr>
+          <w:b/>
+          <w:sz w:val="28"/>
+          <w:szCs w:val="28"/>
+        </w:rPr>
+      </w:pPr>
+      <w:r>
+        <w:rPr>
+          <w:b/>
+          <w:sz w:val="28"/>
+          <w:szCs w:val="28"/>
+          <w:highlight w:val="yellow"/>
+        </w:rPr>
+        <w:t xml:space="preserve">Sinon pense </w:t>
+      </w:r>
+      <w:proofErr w:type="gramStart"/>
+      <w:r>
+        <w:rPr>
+          <w:b/>
+          <w:sz w:val="28"/>
+          <w:szCs w:val="28"/>
+          <w:highlight w:val="yellow"/>
+        </w:rPr>
         <w:t>a</w:t>
       </w:r>
       <w:proofErr w:type="gramEnd"/>
@@ -58,35 +746,74 @@
           <w:b/>
           <w:sz w:val="28"/>
           <w:szCs w:val="28"/>
-        </w:rPr>
-        <w:t xml:space="preserve"> nouveau et analyser la base pour l’optimiser et rendre cohérente avec le projet.  </w:t>
-      </w:r>
-      <w:r>
-        <w:rPr>
-          <w:b/>
-          <w:sz w:val="28"/>
-          <w:szCs w:val="28"/>
-        </w:rPr>
-        <w:sym w:font="Wingdings" w:char="F0E0"/>
-      </w:r>
-      <w:r>
-        <w:rPr>
-          <w:b/>
-          <w:sz w:val="28"/>
-          <w:szCs w:val="28"/>
-        </w:rPr>
-        <w:t xml:space="preserve"> Un jour : </w:t>
-      </w:r>
-      <w:r>
-        <w:rPr>
-          <w:b/>
-          <w:color w:val="9BBB59" w:themeColor="accent3"/>
-          <w:sz w:val="28"/>
-          <w:szCs w:val="28"/>
-          <w:u w:val="single"/>
-        </w:rPr>
-        <w:t>en cours</w:t>
-      </w:r>
+          <w:highlight w:val="yellow"/>
+        </w:rPr>
+        <w:t xml:space="preserve"> ajouter d’autres taches ici c’est important et je ferai le </w:t>
+      </w:r>
+      <w:proofErr w:type="spellStart"/>
+      <w:r>
+        <w:rPr>
+          <w:b/>
+          <w:sz w:val="28"/>
+          <w:szCs w:val="28"/>
+          <w:highlight w:val="yellow"/>
+        </w:rPr>
+        <w:t>meme</w:t>
+      </w:r>
+      <w:proofErr w:type="spellEnd"/>
+      <w:r>
+        <w:rPr>
+          <w:b/>
+          <w:sz w:val="28"/>
+          <w:szCs w:val="28"/>
+          <w:highlight w:val="yellow"/>
+        </w:rPr>
+        <w:t xml:space="preserve"> aussi</w:t>
+      </w:r>
+      <w:r>
+        <w:rPr>
+          <w:b/>
+          <w:sz w:val="28"/>
+          <w:szCs w:val="28"/>
+        </w:rPr>
+        <w:t xml:space="preserve"> </w:t>
+      </w:r>
+    </w:p>
+    <w:p>
+      <w:pPr>
+        <w:rPr>
+          <w:b/>
+          <w:sz w:val="28"/>
+          <w:szCs w:val="28"/>
+        </w:rPr>
+      </w:pPr>
+      <w:r>
+        <w:rPr>
+          <w:b/>
+          <w:sz w:val="28"/>
+          <w:szCs w:val="28"/>
+        </w:rPr>
+        <w:tab/>
+        <w:t xml:space="preserve"> </w:t>
+      </w:r>
+    </w:p>
+    <w:p>
+      <w:pPr>
+        <w:rPr>
+          <w:b/>
+          <w:sz w:val="28"/>
+          <w:szCs w:val="28"/>
+        </w:rPr>
+      </w:pPr>
+    </w:p>
+    <w:p>
+      <w:pPr>
+        <w:rPr>
+          <w:b/>
+          <w:sz w:val="28"/>
+          <w:szCs w:val="28"/>
+        </w:rPr>
+      </w:pPr>
     </w:p>
     <w:p>
       <w:pPr>
@@ -105,6 +832,126 @@
     </w:sectPr>
   </w:body>
 </w:document>
+</file>
+
+<file path=word/numbering.xml><?xml version="1.0" encoding="utf-8"?>
+<w:numbering xmlns:ve="http://schemas.openxmlformats.org/markup-compatibility/2006" xmlns:o="urn:schemas-microsoft-com:office:office" xmlns:r="http://schemas.openxmlformats.org/officeDocument/2006/relationships" xmlns:m="http://schemas.openxmlformats.org/officeDocument/2006/math" xmlns:v="urn:schemas-microsoft-com:vml" xmlns:wp="http://schemas.openxmlformats.org/drawingml/2006/wordprocessingDrawing" xmlns:w10="urn:schemas-microsoft-com:office:word" xmlns:w="http://schemas.openxmlformats.org/wordprocessingml/2006/main" xmlns:wne="http://schemas.microsoft.com/office/word/2006/wordml">
+  <w:abstractNum w:abstractNumId="0">
+    <w:nsid w:val="75B32897"/>
+    <w:multiLevelType w:val="hybridMultilevel"/>
+    <w:tmpl w:val="D14CC742"/>
+    <w:lvl w:ilvl="0" w:tplc="C9A09FD8">
+      <w:numFmt w:val="bullet"/>
+      <w:lvlText w:val="-"/>
+      <w:lvlJc w:val="left"/>
+      <w:pPr>
+        <w:ind w:left="720" w:hanging="360"/>
+      </w:pPr>
+      <w:rPr>
+        <w:rFonts w:ascii="Calibri" w:eastAsiaTheme="minorHAnsi" w:hAnsi="Calibri" w:cs="Calibri" w:hint="default"/>
+      </w:rPr>
+    </w:lvl>
+    <w:lvl w:ilvl="1" w:tplc="040C0003" w:tentative="1">
+      <w:start w:val="1"/>
+      <w:numFmt w:val="bullet"/>
+      <w:lvlText w:val="o"/>
+      <w:lvlJc w:val="left"/>
+      <w:pPr>
+        <w:ind w:left="1440" w:hanging="360"/>
+      </w:pPr>
+      <w:rPr>
+        <w:rFonts w:ascii="Courier New" w:hAnsi="Courier New" w:cs="Courier New" w:hint="default"/>
+      </w:rPr>
+    </w:lvl>
+    <w:lvl w:ilvl="2" w:tplc="040C0005" w:tentative="1">
+      <w:start w:val="1"/>
+      <w:numFmt w:val="bullet"/>
+      <w:lvlText w:val=""/>
+      <w:lvlJc w:val="left"/>
+      <w:pPr>
+        <w:ind w:left="2160" w:hanging="360"/>
+      </w:pPr>
+      <w:rPr>
+        <w:rFonts w:ascii="Wingdings" w:hAnsi="Wingdings" w:hint="default"/>
+      </w:rPr>
+    </w:lvl>
+    <w:lvl w:ilvl="3" w:tplc="040C0001" w:tentative="1">
+      <w:start w:val="1"/>
+      <w:numFmt w:val="bullet"/>
+      <w:lvlText w:val=""/>
+      <w:lvlJc w:val="left"/>
+      <w:pPr>
+        <w:ind w:left="2880" w:hanging="360"/>
+      </w:pPr>
+      <w:rPr>
+        <w:rFonts w:ascii="Symbol" w:hAnsi="Symbol" w:hint="default"/>
+      </w:rPr>
+    </w:lvl>
+    <w:lvl w:ilvl="4" w:tplc="040C0003" w:tentative="1">
+      <w:start w:val="1"/>
+      <w:numFmt w:val="bullet"/>
+      <w:lvlText w:val="o"/>
+      <w:lvlJc w:val="left"/>
+      <w:pPr>
+        <w:ind w:left="3600" w:hanging="360"/>
+      </w:pPr>
+      <w:rPr>
+        <w:rFonts w:ascii="Courier New" w:hAnsi="Courier New" w:cs="Courier New" w:hint="default"/>
+      </w:rPr>
+    </w:lvl>
+    <w:lvl w:ilvl="5" w:tplc="040C0005" w:tentative="1">
+      <w:start w:val="1"/>
+      <w:numFmt w:val="bullet"/>
+      <w:lvlText w:val=""/>
+      <w:lvlJc w:val="left"/>
+      <w:pPr>
+        <w:ind w:left="4320" w:hanging="360"/>
+      </w:pPr>
+      <w:rPr>
+        <w:rFonts w:ascii="Wingdings" w:hAnsi="Wingdings" w:hint="default"/>
+      </w:rPr>
+    </w:lvl>
+    <w:lvl w:ilvl="6" w:tplc="040C0001" w:tentative="1">
+      <w:start w:val="1"/>
+      <w:numFmt w:val="bullet"/>
+      <w:lvlText w:val=""/>
+      <w:lvlJc w:val="left"/>
+      <w:pPr>
+        <w:ind w:left="5040" w:hanging="360"/>
+      </w:pPr>
+      <w:rPr>
+        <w:rFonts w:ascii="Symbol" w:hAnsi="Symbol" w:hint="default"/>
+      </w:rPr>
+    </w:lvl>
+    <w:lvl w:ilvl="7" w:tplc="040C0003" w:tentative="1">
+      <w:start w:val="1"/>
+      <w:numFmt w:val="bullet"/>
+      <w:lvlText w:val="o"/>
+      <w:lvlJc w:val="left"/>
+      <w:pPr>
+        <w:ind w:left="5760" w:hanging="360"/>
+      </w:pPr>
+      <w:rPr>
+        <w:rFonts w:ascii="Courier New" w:hAnsi="Courier New" w:cs="Courier New" w:hint="default"/>
+      </w:rPr>
+    </w:lvl>
+    <w:lvl w:ilvl="8" w:tplc="040C0005" w:tentative="1">
+      <w:start w:val="1"/>
+      <w:numFmt w:val="bullet"/>
+      <w:lvlText w:val=""/>
+      <w:lvlJc w:val="left"/>
+      <w:pPr>
+        <w:ind w:left="6480" w:hanging="360"/>
+      </w:pPr>
+      <w:rPr>
+        <w:rFonts w:ascii="Wingdings" w:hAnsi="Wingdings" w:hint="default"/>
+      </w:rPr>
+    </w:lvl>
+  </w:abstractNum>
+  <w:num w:numId="1">
+    <w:abstractNumId w:val="0"/>
+  </w:num>
+</w:numbering>
 </file>
 
 <file path=word/styles.xml><?xml version="1.0" encoding="utf-8"?>
@@ -295,6 +1142,17 @@
     <w:uiPriority w:val="99"/>
     <w:semiHidden/>
     <w:unhideWhenUsed/>
+  </w:style>
+  <w:style w:type="paragraph" w:styleId="Paragraphedeliste">
+    <w:name w:val="List Paragraph"/>
+    <w:basedOn w:val="Normal"/>
+    <w:uiPriority w:val="34"/>
+    <w:qFormat/>
+    <w:rsid w:val="00E226EC"/>
+    <w:pPr>
+      <w:ind w:left="720"/>
+      <w:contextualSpacing/>
+    </w:pPr>
   </w:style>
 </w:styles>
 </file>

</xml_diff>

<commit_message>
modification sur mot de passe oublié
le code est generé automatiquement , il manque qu'ajouter la classe
email pour le finir
</commit_message>
<xml_diff>
--- a/les des des taches a faire avec durée.docx
+++ b/les des des taches a faire avec durée.docx
@@ -1,6 +1,6 @@
 
 <file path=word/document.xml><?xml version="1.0" encoding="utf-8"?>
-<w:document xmlns:wpc="http://schemas.microsoft.com/office/word/2010/wordprocessingCanvas" xmlns:mc="http://schemas.openxmlformats.org/markup-compatibility/2006" xmlns:o="urn:schemas-microsoft-com:office:office" xmlns:r="http://schemas.openxmlformats.org/officeDocument/2006/relationships" xmlns:m="http://schemas.openxmlformats.org/officeDocument/2006/math" xmlns:v="urn:schemas-microsoft-com:vml" xmlns:wp14="http://schemas.microsoft.com/office/word/2010/wordprocessingDrawing" xmlns:wp="http://schemas.openxmlformats.org/drawingml/2006/wordprocessingDrawing" xmlns:w10="urn:schemas-microsoft-com:office:word" xmlns:w="http://schemas.openxmlformats.org/wordprocessingml/2006/main" xmlns:w14="http://schemas.microsoft.com/office/word/2010/wordml" xmlns:wpg="http://schemas.microsoft.com/office/word/2010/wordprocessingGroup" xmlns:wpi="http://schemas.microsoft.com/office/word/2010/wordprocessingInk" xmlns:wne="http://schemas.microsoft.com/office/word/2006/wordml" xmlns:wps="http://schemas.microsoft.com/office/word/2010/wordprocessingShape" mc:Ignorable="w14 wp14">
+<w:document xmlns:ve="http://schemas.openxmlformats.org/markup-compatibility/2006" xmlns:o="urn:schemas-microsoft-com:office:office" xmlns:r="http://schemas.openxmlformats.org/officeDocument/2006/relationships" xmlns:m="http://schemas.openxmlformats.org/officeDocument/2006/math" xmlns:v="urn:schemas-microsoft-com:vml" xmlns:wp="http://schemas.openxmlformats.org/drawingml/2006/wordprocessingDrawing" xmlns:w10="urn:schemas-microsoft-com:office:word" xmlns:w="http://schemas.openxmlformats.org/wordprocessingml/2006/main" xmlns:wne="http://schemas.microsoft.com/office/word/2006/wordml">
   <w:body>
     <w:p>
       <w:pPr>
@@ -178,25 +178,7 @@
           <w:sz w:val="28"/>
           <w:szCs w:val="28"/>
         </w:rPr>
-        <w:t xml:space="preserve"> tu </w:t>
-      </w:r>
-      <w:proofErr w:type="spellStart"/>
-      <w:r>
-        <w:rPr>
-          <w:b/>
-          <w:sz w:val="28"/>
-          <w:szCs w:val="28"/>
-        </w:rPr>
-        <w:t>commence</w:t>
-      </w:r>
-      <w:proofErr w:type="spellEnd"/>
-      <w:r>
-        <w:rPr>
-          <w:b/>
-          <w:sz w:val="28"/>
-          <w:szCs w:val="28"/>
-        </w:rPr>
-        <w:t xml:space="preserve"> a </w:t>
+        <w:t xml:space="preserve"> tu commence a </w:t>
       </w:r>
       <w:proofErr w:type="spellStart"/>
       <w:r>
@@ -400,23 +382,6 @@
           <w:sz w:val="28"/>
           <w:szCs w:val="28"/>
         </w:rPr>
-        <w:t>-oui TOUT A FAIT  d’accord</w:t>
-      </w:r>
-    </w:p>
-    <w:p>
-      <w:pPr>
-        <w:rPr>
-          <w:b/>
-          <w:sz w:val="28"/>
-          <w:szCs w:val="28"/>
-        </w:rPr>
-      </w:pPr>
-      <w:r>
-        <w:rPr>
-          <w:b/>
-          <w:sz w:val="28"/>
-          <w:szCs w:val="28"/>
-        </w:rPr>
         <w:t xml:space="preserve">     - il faut qu’on fassent pour chaque </w:t>
       </w:r>
       <w:proofErr w:type="gramStart"/>
@@ -488,23 +453,6 @@
           <w:sz w:val="28"/>
           <w:szCs w:val="28"/>
         </w:rPr>
-        <w:t>-pas compris</w:t>
-      </w:r>
-    </w:p>
-    <w:p>
-      <w:pPr>
-        <w:rPr>
-          <w:b/>
-          <w:sz w:val="28"/>
-          <w:szCs w:val="28"/>
-        </w:rPr>
-      </w:pPr>
-      <w:r>
-        <w:rPr>
-          <w:b/>
-          <w:sz w:val="28"/>
-          <w:szCs w:val="28"/>
-        </w:rPr>
         <w:t xml:space="preserve">    - </w:t>
       </w:r>
       <w:proofErr w:type="spellStart"/>
@@ -558,51 +506,6 @@
           <w:sz w:val="28"/>
           <w:szCs w:val="28"/>
         </w:rPr>
-        <w:t xml:space="preserve">-dans les </w:t>
-      </w:r>
-      <w:proofErr w:type="spellStart"/>
-      <w:r>
-        <w:rPr>
-          <w:b/>
-          <w:sz w:val="28"/>
-          <w:szCs w:val="28"/>
-        </w:rPr>
-        <w:t>roles</w:t>
-      </w:r>
-      <w:proofErr w:type="spellEnd"/>
-      <w:r>
-        <w:rPr>
-          <w:b/>
-          <w:sz w:val="28"/>
-          <w:szCs w:val="28"/>
-        </w:rPr>
-        <w:t xml:space="preserve"> on doit ajouter une </w:t>
-      </w:r>
-      <w:proofErr w:type="spellStart"/>
-      <w:r>
-        <w:rPr>
-          <w:b/>
-          <w:sz w:val="28"/>
-          <w:szCs w:val="28"/>
-        </w:rPr>
-        <w:t>secretaire</w:t>
-      </w:r>
-      <w:proofErr w:type="spellEnd"/>
-    </w:p>
-    <w:p>
-      <w:pPr>
-        <w:rPr>
-          <w:b/>
-          <w:sz w:val="28"/>
-          <w:szCs w:val="28"/>
-        </w:rPr>
-      </w:pPr>
-      <w:r>
-        <w:rPr>
-          <w:b/>
-          <w:sz w:val="28"/>
-          <w:szCs w:val="28"/>
-        </w:rPr>
         <w:t xml:space="preserve">    - travailler plus sur l’ergonomie !!!</w:t>
       </w:r>
     </w:p>
@@ -661,21 +564,64 @@
     </w:p>
     <w:p>
       <w:pPr>
-        <w:ind w:firstLine="708"/>
-        <w:rPr>
-          <w:b/>
-          <w:sz w:val="28"/>
-          <w:szCs w:val="28"/>
-        </w:rPr>
-      </w:pPr>
-      <w:r>
-        <w:rPr>
-          <w:b/>
-          <w:sz w:val="28"/>
-          <w:szCs w:val="28"/>
-        </w:rPr>
-        <w:t xml:space="preserve">-et en serveur </w:t>
-      </w:r>
+        <w:rPr>
+          <w:b/>
+          <w:sz w:val="28"/>
+          <w:szCs w:val="28"/>
+        </w:rPr>
+      </w:pPr>
+      <w:r>
+        <w:rPr>
+          <w:b/>
+          <w:sz w:val="28"/>
+          <w:szCs w:val="28"/>
+        </w:rPr>
+        <w:t xml:space="preserve">    - affichage des cours qu’anime un intervenant</w:t>
+      </w:r>
+    </w:p>
+    <w:p>
+      <w:pPr>
+        <w:rPr>
+          <w:b/>
+          <w:sz w:val="28"/>
+          <w:szCs w:val="28"/>
+        </w:rPr>
+      </w:pPr>
+      <w:r>
+        <w:rPr>
+          <w:b/>
+          <w:sz w:val="28"/>
+          <w:szCs w:val="28"/>
+        </w:rPr>
+        <w:t xml:space="preserve">    -</w:t>
+      </w:r>
+      <w:r>
+        <w:rPr>
+          <w:b/>
+          <w:sz w:val="28"/>
+          <w:szCs w:val="28"/>
+        </w:rPr>
+        <w:t xml:space="preserve"> lors de l’affichage des absents pour le </w:t>
+      </w:r>
+      <w:proofErr w:type="spellStart"/>
+      <w:r>
+        <w:rPr>
+          <w:b/>
+          <w:sz w:val="28"/>
+          <w:szCs w:val="28"/>
+        </w:rPr>
+        <w:t>respo</w:t>
+      </w:r>
+      <w:proofErr w:type="spellEnd"/>
+      <w:r>
+        <w:rPr>
+          <w:b/>
+          <w:sz w:val="28"/>
+          <w:szCs w:val="28"/>
+        </w:rPr>
+        <w:t xml:space="preserve"> ou </w:t>
+      </w:r>
+      <w:proofErr w:type="spellStart"/>
       <w:proofErr w:type="gramStart"/>
       <w:r>
         <w:rPr>
@@ -683,7 +629,16 @@
           <w:sz w:val="28"/>
           <w:szCs w:val="28"/>
         </w:rPr>
-        <w:t>( pour</w:t>
+        <w:t>secr</w:t>
+      </w:r>
+      <w:proofErr w:type="spellEnd"/>
+      <w:r>
+        <w:rPr>
+          <w:b/>
+          <w:sz w:val="28"/>
+          <w:szCs w:val="28"/>
+        </w:rPr>
+        <w:t xml:space="preserve"> ,</w:t>
       </w:r>
       <w:proofErr w:type="gramEnd"/>
       <w:r>
@@ -692,142 +647,60 @@
           <w:sz w:val="28"/>
           <w:szCs w:val="28"/>
         </w:rPr>
-        <w:t xml:space="preserve"> ne pas pouvoir </w:t>
-      </w:r>
-      <w:proofErr w:type="spellStart"/>
-      <w:r>
-        <w:rPr>
-          <w:b/>
-          <w:sz w:val="28"/>
-          <w:szCs w:val="28"/>
-        </w:rPr>
-        <w:t>acceder</w:t>
-      </w:r>
-      <w:proofErr w:type="spellEnd"/>
-      <w:r>
-        <w:rPr>
-          <w:b/>
-          <w:sz w:val="28"/>
-          <w:szCs w:val="28"/>
-        </w:rPr>
-        <w:t xml:space="preserve"> en </w:t>
-      </w:r>
-      <w:proofErr w:type="spellStart"/>
-      <w:r>
-        <w:rPr>
-          <w:b/>
-          <w:sz w:val="28"/>
-          <w:szCs w:val="28"/>
-        </w:rPr>
-        <w:t>desactivant</w:t>
-      </w:r>
-      <w:proofErr w:type="spellEnd"/>
-      <w:r>
-        <w:rPr>
-          <w:b/>
-          <w:sz w:val="28"/>
-          <w:szCs w:val="28"/>
-        </w:rPr>
-        <w:t xml:space="preserve"> </w:t>
-      </w:r>
-      <w:proofErr w:type="spellStart"/>
-      <w:r>
-        <w:rPr>
-          <w:b/>
-          <w:sz w:val="28"/>
-          <w:szCs w:val="28"/>
-        </w:rPr>
-        <w:t>javascript</w:t>
-      </w:r>
-      <w:proofErr w:type="spellEnd"/>
-      <w:r>
-        <w:rPr>
-          <w:b/>
-          <w:sz w:val="28"/>
-          <w:szCs w:val="28"/>
-        </w:rPr>
-        <w:t xml:space="preserve"> )</w:t>
-      </w:r>
-    </w:p>
-    <w:p>
-      <w:pPr>
-        <w:rPr>
-          <w:b/>
-          <w:sz w:val="28"/>
-          <w:szCs w:val="28"/>
-        </w:rPr>
-      </w:pPr>
-      <w:r>
-        <w:rPr>
-          <w:b/>
-          <w:sz w:val="28"/>
-          <w:szCs w:val="28"/>
-        </w:rPr>
-        <w:t xml:space="preserve">    - affichage des cours qu’anime un intervenant</w:t>
-      </w:r>
-      <w:bookmarkStart w:id="0" w:name="_GoBack"/>
-      <w:bookmarkEnd w:id="0"/>
-    </w:p>
-    <w:p>
-      <w:pPr>
-        <w:rPr>
-          <w:b/>
-          <w:sz w:val="28"/>
-          <w:szCs w:val="28"/>
-        </w:rPr>
-      </w:pPr>
-      <w:r>
-        <w:rPr>
-          <w:b/>
-          <w:sz w:val="28"/>
-          <w:szCs w:val="28"/>
-        </w:rPr>
-        <w:t xml:space="preserve">    -</w:t>
-      </w:r>
-      <w:r>
-        <w:rPr>
-          <w:b/>
-          <w:sz w:val="28"/>
-          <w:szCs w:val="28"/>
-        </w:rPr>
-        <w:t xml:space="preserve"> lors de l’affichage des absents pour le </w:t>
-      </w:r>
-      <w:proofErr w:type="spellStart"/>
-      <w:r>
-        <w:rPr>
-          <w:b/>
-          <w:sz w:val="28"/>
-          <w:szCs w:val="28"/>
-        </w:rPr>
-        <w:t>respo</w:t>
-      </w:r>
-      <w:proofErr w:type="spellEnd"/>
-      <w:r>
-        <w:rPr>
-          <w:b/>
-          <w:sz w:val="28"/>
-          <w:szCs w:val="28"/>
-        </w:rPr>
-        <w:t xml:space="preserve"> ou </w:t>
-      </w:r>
-      <w:proofErr w:type="spellStart"/>
+        <w:t xml:space="preserve"> ajouter une possibilité de modification .</w:t>
+      </w:r>
+    </w:p>
+    <w:p>
+      <w:pPr>
+        <w:rPr>
+          <w:b/>
+          <w:sz w:val="28"/>
+          <w:szCs w:val="28"/>
+        </w:rPr>
+      </w:pPr>
+      <w:r>
+        <w:rPr>
+          <w:b/>
+          <w:sz w:val="28"/>
+          <w:szCs w:val="28"/>
+        </w:rPr>
+        <w:t xml:space="preserve">    - encore page 404 et Rewriting</w:t>
+      </w:r>
+    </w:p>
+    <w:p>
+      <w:pPr>
+        <w:rPr>
+          <w:b/>
+          <w:sz w:val="28"/>
+          <w:szCs w:val="28"/>
+        </w:rPr>
+      </w:pPr>
+      <w:r>
+        <w:rPr>
+          <w:b/>
+          <w:sz w:val="28"/>
+          <w:szCs w:val="28"/>
+        </w:rPr>
+        <w:t xml:space="preserve">    </w:t>
+      </w:r>
+      <w:r>
+        <w:rPr>
+          <w:b/>
+          <w:sz w:val="28"/>
+          <w:szCs w:val="28"/>
+          <w:highlight w:val="red"/>
+        </w:rPr>
+        <w:t xml:space="preserve">Y’as encore plusieurs trucs a </w:t>
+      </w:r>
       <w:proofErr w:type="gramStart"/>
       <w:r>
         <w:rPr>
           <w:b/>
           <w:sz w:val="28"/>
           <w:szCs w:val="28"/>
-        </w:rPr>
-        <w:t>secr</w:t>
-      </w:r>
-      <w:proofErr w:type="spellEnd"/>
-      <w:r>
-        <w:rPr>
-          <w:b/>
-          <w:sz w:val="28"/>
-          <w:szCs w:val="28"/>
-        </w:rPr>
-        <w:t xml:space="preserve"> ,</w:t>
+          <w:highlight w:val="red"/>
+        </w:rPr>
+        <w:t>faire ,</w:t>
       </w:r>
       <w:proofErr w:type="gramEnd"/>
       <w:r>
@@ -835,70 +708,8 @@
           <w:b/>
           <w:sz w:val="28"/>
           <w:szCs w:val="28"/>
-        </w:rPr>
-        <w:t xml:space="preserve"> ajouter une possibilité de modification .</w:t>
-      </w:r>
-    </w:p>
-    <w:p>
-      <w:pPr>
-        <w:rPr>
-          <w:b/>
-          <w:sz w:val="28"/>
-          <w:szCs w:val="28"/>
-        </w:rPr>
-      </w:pPr>
-      <w:r>
-        <w:rPr>
-          <w:b/>
-          <w:sz w:val="28"/>
-          <w:szCs w:val="28"/>
-        </w:rPr>
-        <w:t xml:space="preserve">    - encore page 404 et Rewriting</w:t>
-      </w:r>
-    </w:p>
-    <w:p>
-      <w:pPr>
-        <w:rPr>
-          <w:b/>
-          <w:sz w:val="28"/>
-          <w:szCs w:val="28"/>
-        </w:rPr>
-      </w:pPr>
-      <w:r>
-        <w:rPr>
-          <w:b/>
-          <w:sz w:val="28"/>
-          <w:szCs w:val="28"/>
-        </w:rPr>
-        <w:t xml:space="preserve">    </w:t>
-      </w:r>
-      <w:r>
-        <w:rPr>
-          <w:b/>
-          <w:sz w:val="28"/>
-          <w:szCs w:val="28"/>
           <w:highlight w:val="red"/>
         </w:rPr>
-        <w:t xml:space="preserve">Y’as encore plusieurs trucs a </w:t>
-      </w:r>
-      <w:proofErr w:type="gramStart"/>
-      <w:r>
-        <w:rPr>
-          <w:b/>
-          <w:sz w:val="28"/>
-          <w:szCs w:val="28"/>
-          <w:highlight w:val="red"/>
-        </w:rPr>
-        <w:t>faire ,</w:t>
-      </w:r>
-      <w:proofErr w:type="gramEnd"/>
-      <w:r>
-        <w:rPr>
-          <w:b/>
-          <w:sz w:val="28"/>
-          <w:szCs w:val="28"/>
-          <w:highlight w:val="red"/>
-        </w:rPr>
         <w:t xml:space="preserve"> et le temps passe très vite donc tu sais quoi faire …</w:t>
       </w:r>
     </w:p>
@@ -917,7 +728,6 @@
           <w:szCs w:val="28"/>
           <w:highlight w:val="yellow"/>
         </w:rPr>
-        <w:lastRenderedPageBreak/>
         <w:t xml:space="preserve">Sinon pense </w:t>
       </w:r>
       <w:proofErr w:type="gramStart"/>
@@ -1025,7 +835,7 @@
 </file>
 
 <file path=word/numbering.xml><?xml version="1.0" encoding="utf-8"?>
-<w:numbering xmlns:wpc="http://schemas.microsoft.com/office/word/2010/wordprocessingCanvas" xmlns:mc="http://schemas.openxmlformats.org/markup-compatibility/2006" xmlns:o="urn:schemas-microsoft-com:office:office" xmlns:r="http://schemas.openxmlformats.org/officeDocument/2006/relationships" xmlns:m="http://schemas.openxmlformats.org/officeDocument/2006/math" xmlns:v="urn:schemas-microsoft-com:vml" xmlns:wp14="http://schemas.microsoft.com/office/word/2010/wordprocessingDrawing" xmlns:wp="http://schemas.openxmlformats.org/drawingml/2006/wordprocessingDrawing" xmlns:w10="urn:schemas-microsoft-com:office:word" xmlns:w="http://schemas.openxmlformats.org/wordprocessingml/2006/main" xmlns:w14="http://schemas.microsoft.com/office/word/2010/wordml" xmlns:wpg="http://schemas.microsoft.com/office/word/2010/wordprocessingGroup" xmlns:wpi="http://schemas.microsoft.com/office/word/2010/wordprocessingInk" xmlns:wne="http://schemas.microsoft.com/office/word/2006/wordml" xmlns:wps="http://schemas.microsoft.com/office/word/2010/wordprocessingShape" mc:Ignorable="w14 wp14">
+<w:numbering xmlns:ve="http://schemas.openxmlformats.org/markup-compatibility/2006" xmlns:o="urn:schemas-microsoft-com:office:office" xmlns:r="http://schemas.openxmlformats.org/officeDocument/2006/relationships" xmlns:m="http://schemas.openxmlformats.org/officeDocument/2006/math" xmlns:v="urn:schemas-microsoft-com:vml" xmlns:wp="http://schemas.openxmlformats.org/drawingml/2006/wordprocessingDrawing" xmlns:w10="urn:schemas-microsoft-com:office:word" xmlns:w="http://schemas.openxmlformats.org/wordprocessingml/2006/main" xmlns:wne="http://schemas.microsoft.com/office/word/2006/wordml">
   <w:abstractNum w:abstractNumId="0">
     <w:nsid w:val="75B32897"/>
     <w:multiLevelType w:val="hybridMultilevel"/>
@@ -1145,7 +955,7 @@
 </file>
 
 <file path=word/styles.xml><?xml version="1.0" encoding="utf-8"?>
-<w:styles xmlns:mc="http://schemas.openxmlformats.org/markup-compatibility/2006" xmlns:r="http://schemas.openxmlformats.org/officeDocument/2006/relationships" xmlns:w="http://schemas.openxmlformats.org/wordprocessingml/2006/main" xmlns:w14="http://schemas.microsoft.com/office/word/2010/wordml" mc:Ignorable="w14">
+<w:styles xmlns:r="http://schemas.openxmlformats.org/officeDocument/2006/relationships" xmlns:w="http://schemas.openxmlformats.org/wordprocessingml/2006/main">
   <w:docDefaults>
     <w:rPrDefault>
       <w:rPr>
@@ -1316,6 +1126,7 @@
     <w:uiPriority w:val="99"/>
     <w:semiHidden/>
     <w:unhideWhenUsed/>
+    <w:qFormat/>
     <w:tblPr>
       <w:tblInd w:w="0" w:type="dxa"/>
       <w:tblCellMar>
@@ -1342,196 +1153,6 @@
       <w:ind w:left="720"/>
       <w:contextualSpacing/>
     </w:pPr>
-  </w:style>
-</w:styles>
-</file>
-
-<file path=word/stylesWithEffects.xml><?xml version="1.0" encoding="utf-8"?>
-<w:styles xmlns:wpc="http://schemas.microsoft.com/office/word/2010/wordprocessingCanvas" xmlns:mc="http://schemas.openxmlformats.org/markup-compatibility/2006" xmlns:o="urn:schemas-microsoft-com:office:office" xmlns:r="http://schemas.openxmlformats.org/officeDocument/2006/relationships" xmlns:m="http://schemas.openxmlformats.org/officeDocument/2006/math" xmlns:v="urn:schemas-microsoft-com:vml" xmlns:wp14="http://schemas.microsoft.com/office/word/2010/wordprocessingDrawing" xmlns:wp="http://schemas.openxmlformats.org/drawingml/2006/wordprocessingDrawing" xmlns:w10="urn:schemas-microsoft-com:office:word" xmlns:w="http://schemas.openxmlformats.org/wordprocessingml/2006/main" xmlns:w14="http://schemas.microsoft.com/office/word/2010/wordml" xmlns:wpg="http://schemas.microsoft.com/office/word/2010/wordprocessingGroup" xmlns:wpi="http://schemas.microsoft.com/office/word/2010/wordprocessingInk" xmlns:wne="http://schemas.microsoft.com/office/word/2006/wordml" xmlns:wps="http://schemas.microsoft.com/office/word/2010/wordprocessingShape" mc:Ignorable="w14 wp14">
-  <w:docDefaults>
-    <w:rPrDefault>
-      <w:rPr>
-        <w:rFonts w:asciiTheme="minorHAnsi" w:eastAsiaTheme="minorEastAsia" w:hAnsiTheme="minorHAnsi" w:cstheme="minorBidi"/>
-        <w:sz w:val="22"/>
-        <w:szCs w:val="22"/>
-        <w:lang w:val="fr-FR" w:eastAsia="fr-FR" w:bidi="ar-SA"/>
-      </w:rPr>
-    </w:rPrDefault>
-    <w:pPrDefault>
-      <w:pPr>
-        <w:spacing w:after="200" w:line="276" w:lineRule="auto"/>
-      </w:pPr>
-    </w:pPrDefault>
-  </w:docDefaults>
-  <w:latentStyles w:defLockedState="0" w:defUIPriority="99" w:defSemiHidden="1" w:defUnhideWhenUsed="1" w:defQFormat="0" w:count="267">
-    <w:lsdException w:name="Normal" w:semiHidden="0" w:uiPriority="0" w:unhideWhenUsed="0" w:qFormat="1"/>
-    <w:lsdException w:name="heading 1" w:semiHidden="0" w:uiPriority="9" w:unhideWhenUsed="0" w:qFormat="1"/>
-    <w:lsdException w:name="heading 2" w:uiPriority="9" w:qFormat="1"/>
-    <w:lsdException w:name="heading 3" w:uiPriority="9" w:qFormat="1"/>
-    <w:lsdException w:name="heading 4" w:uiPriority="9" w:qFormat="1"/>
-    <w:lsdException w:name="heading 5" w:uiPriority="9" w:qFormat="1"/>
-    <w:lsdException w:name="heading 6" w:uiPriority="9" w:qFormat="1"/>
-    <w:lsdException w:name="heading 7" w:uiPriority="9" w:qFormat="1"/>
-    <w:lsdException w:name="heading 8" w:uiPriority="9" w:qFormat="1"/>
-    <w:lsdException w:name="heading 9" w:uiPriority="9" w:qFormat="1"/>
-    <w:lsdException w:name="toc 1" w:uiPriority="39"/>
-    <w:lsdException w:name="toc 2" w:uiPriority="39"/>
-    <w:lsdException w:name="toc 3" w:uiPriority="39"/>
-    <w:lsdException w:name="toc 4" w:uiPriority="39"/>
-    <w:lsdException w:name="toc 5" w:uiPriority="39"/>
-    <w:lsdException w:name="toc 6" w:uiPriority="39"/>
-    <w:lsdException w:name="toc 7" w:uiPriority="39"/>
-    <w:lsdException w:name="toc 8" w:uiPriority="39"/>
-    <w:lsdException w:name="toc 9" w:uiPriority="39"/>
-    <w:lsdException w:name="caption" w:uiPriority="35" w:qFormat="1"/>
-    <w:lsdException w:name="Title" w:semiHidden="0" w:uiPriority="10" w:unhideWhenUsed="0" w:qFormat="1"/>
-    <w:lsdException w:name="Default Paragraph Font" w:uiPriority="1"/>
-    <w:lsdException w:name="Subtitle" w:semiHidden="0" w:uiPriority="11" w:unhideWhenUsed="0" w:qFormat="1"/>
-    <w:lsdException w:name="Strong" w:semiHidden="0" w:uiPriority="22" w:unhideWhenUsed="0" w:qFormat="1"/>
-    <w:lsdException w:name="Emphasis" w:semiHidden="0" w:uiPriority="20" w:unhideWhenUsed="0" w:qFormat="1"/>
-    <w:lsdException w:name="Table Grid" w:semiHidden="0" w:uiPriority="59" w:unhideWhenUsed="0"/>
-    <w:lsdException w:name="Placeholder Text" w:unhideWhenUsed="0"/>
-    <w:lsdException w:name="No Spacing" w:semiHidden="0" w:uiPriority="1" w:unhideWhenUsed="0" w:qFormat="1"/>
-    <w:lsdException w:name="Light Shading" w:semiHidden="0" w:uiPriority="60" w:unhideWhenUsed="0"/>
-    <w:lsdException w:name="Light List" w:semiHidden="0" w:uiPriority="61" w:unhideWhenUsed="0"/>
-    <w:lsdException w:name="Light Grid" w:semiHidden="0" w:uiPriority="62" w:unhideWhenUsed="0"/>
-    <w:lsdException w:name="Medium Shading 1" w:semiHidden="0" w:uiPriority="63" w:unhideWhenUsed="0"/>
-    <w:lsdException w:name="Medium Shading 2" w:semiHidden="0" w:uiPriority="64" w:unhideWhenUsed="0"/>
-    <w:lsdException w:name="Medium List 1" w:semiHidden="0" w:uiPriority="65" w:unhideWhenUsed="0"/>
-    <w:lsdException w:name="Medium List 2" w:semiHidden="0" w:uiPriority="66" w:unhideWhenUsed="0"/>
-    <w:lsdException w:name="Medium Grid 1" w:semiHidden="0" w:uiPriority="67" w:unhideWhenUsed="0"/>
-    <w:lsdException w:name="Medium Grid 2" w:semiHidden="0" w:uiPriority="68" w:unhideWhenUsed="0"/>
-    <w:lsdException w:name="Medium Grid 3" w:semiHidden="0" w:uiPriority="69" w:unhideWhenUsed="0"/>
-    <w:lsdException w:name="Dark List" w:semiHidden="0" w:uiPriority="70" w:unhideWhenUsed="0"/>
-    <w:lsdException w:name="Colorful Shading" w:semiHidden="0" w:uiPriority="71" w:unhideWhenUsed="0"/>
-    <w:lsdException w:name="Colorful List" w:semiHidden="0" w:uiPriority="72" w:unhideWhenUsed="0"/>
-    <w:lsdException w:name="Colorful Grid" w:semiHidden="0" w:uiPriority="73" w:unhideWhenUsed="0"/>
-    <w:lsdException w:name="Light Shading Accent 1" w:semiHidden="0" w:uiPriority="60" w:unhideWhenUsed="0"/>
-    <w:lsdException w:name="Light List Accent 1" w:semiHidden="0" w:uiPriority="61" w:unhideWhenUsed="0"/>
-    <w:lsdException w:name="Light Grid Accent 1" w:semiHidden="0" w:uiPriority="62" w:unhideWhenUsed="0"/>
-    <w:lsdException w:name="Medium Shading 1 Accent 1" w:semiHidden="0" w:uiPriority="63" w:unhideWhenUsed="0"/>
-    <w:lsdException w:name="Medium Shading 2 Accent 1" w:semiHidden="0" w:uiPriority="64" w:unhideWhenUsed="0"/>
-    <w:lsdException w:name="Medium List 1 Accent 1" w:semiHidden="0" w:uiPriority="65" w:unhideWhenUsed="0"/>
-    <w:lsdException w:name="Revision" w:unhideWhenUsed="0"/>
-    <w:lsdException w:name="List Paragraph" w:semiHidden="0" w:uiPriority="34" w:unhideWhenUsed="0" w:qFormat="1"/>
-    <w:lsdException w:name="Quote" w:semiHidden="0" w:uiPriority="29" w:unhideWhenUsed="0" w:qFormat="1"/>
-    <w:lsdException w:name="Intense Quote" w:semiHidden="0" w:uiPriority="30" w:unhideWhenUsed="0" w:qFormat="1"/>
-    <w:lsdException w:name="Medium List 2 Accent 1" w:semiHidden="0" w:uiPriority="66" w:unhideWhenUsed="0"/>
-    <w:lsdException w:name="Medium Grid 1 Accent 1" w:semiHidden="0" w:uiPriority="67" w:unhideWhenUsed="0"/>
-    <w:lsdException w:name="Medium Grid 2 Accent 1" w:semiHidden="0" w:uiPriority="68" w:unhideWhenUsed="0"/>
-    <w:lsdException w:name="Medium Grid 3 Accent 1" w:semiHidden="0" w:uiPriority="69" w:unhideWhenUsed="0"/>
-    <w:lsdException w:name="Dark List Accent 1" w:semiHidden="0" w:uiPriority="70" w:unhideWhenUsed="0"/>
-    <w:lsdException w:name="Colorful Shading Accent 1" w:semiHidden="0" w:uiPriority="71" w:unhideWhenUsed="0"/>
-    <w:lsdException w:name="Colorful List Accent 1" w:semiHidden="0" w:uiPriority="72" w:unhideWhenUsed="0"/>
-    <w:lsdException w:name="Colorful Grid Accent 1" w:semiHidden="0" w:uiPriority="73" w:unhideWhenUsed="0"/>
-    <w:lsdException w:name="Light Shading Accent 2" w:semiHidden="0" w:uiPriority="60" w:unhideWhenUsed="0"/>
-    <w:lsdException w:name="Light List Accent 2" w:semiHidden="0" w:uiPriority="61" w:unhideWhenUsed="0"/>
-    <w:lsdException w:name="Light Grid Accent 2" w:semiHidden="0" w:uiPriority="62" w:unhideWhenUsed="0"/>
-    <w:lsdException w:name="Medium Shading 1 Accent 2" w:semiHidden="0" w:uiPriority="63" w:unhideWhenUsed="0"/>
-    <w:lsdException w:name="Medium Shading 2 Accent 2" w:semiHidden="0" w:uiPriority="64" w:unhideWhenUsed="0"/>
-    <w:lsdException w:name="Medium List 1 Accent 2" w:semiHidden="0" w:uiPriority="65" w:unhideWhenUsed="0"/>
-    <w:lsdException w:name="Medium List 2 Accent 2" w:semiHidden="0" w:uiPriority="66" w:unhideWhenUsed="0"/>
-    <w:lsdException w:name="Medium Grid 1 Accent 2" w:semiHidden="0" w:uiPriority="67" w:unhideWhenUsed="0"/>
-    <w:lsdException w:name="Medium Grid 2 Accent 2" w:semiHidden="0" w:uiPriority="68" w:unhideWhenUsed="0"/>
-    <w:lsdException w:name="Medium Grid 3 Accent 2" w:semiHidden="0" w:uiPriority="69" w:unhideWhenUsed="0"/>
-    <w:lsdException w:name="Dark List Accent 2" w:semiHidden="0" w:uiPriority="70" w:unhideWhenUsed="0"/>
-    <w:lsdException w:name="Colorful Shading Accent 2" w:semiHidden="0" w:uiPriority="71" w:unhideWhenUsed="0"/>
-    <w:lsdException w:name="Colorful List Accent 2" w:semiHidden="0" w:uiPriority="72" w:unhideWhenUsed="0"/>
-    <w:lsdException w:name="Colorful Grid Accent 2" w:semiHidden="0" w:uiPriority="73" w:unhideWhenUsed="0"/>
-    <w:lsdException w:name="Light Shading Accent 3" w:semiHidden="0" w:uiPriority="60" w:unhideWhenUsed="0"/>
-    <w:lsdException w:name="Light List Accent 3" w:semiHidden="0" w:uiPriority="61" w:unhideWhenUsed="0"/>
-    <w:lsdException w:name="Light Grid Accent 3" w:semiHidden="0" w:uiPriority="62" w:unhideWhenUsed="0"/>
-    <w:lsdException w:name="Medium Shading 1 Accent 3" w:semiHidden="0" w:uiPriority="63" w:unhideWhenUsed="0"/>
-    <w:lsdException w:name="Medium Shading 2 Accent 3" w:semiHidden="0" w:uiPriority="64" w:unhideWhenUsed="0"/>
-    <w:lsdException w:name="Medium List 1 Accent 3" w:semiHidden="0" w:uiPriority="65" w:unhideWhenUsed="0"/>
-    <w:lsdException w:name="Medium List 2 Accent 3" w:semiHidden="0" w:uiPriority="66" w:unhideWhenUsed="0"/>
-    <w:lsdException w:name="Medium Grid 1 Accent 3" w:semiHidden="0" w:uiPriority="67" w:unhideWhenUsed="0"/>
-    <w:lsdException w:name="Medium Grid 2 Accent 3" w:semiHidden="0" w:uiPriority="68" w:unhideWhenUsed="0"/>
-    <w:lsdException w:name="Medium Grid 3 Accent 3" w:semiHidden="0" w:uiPriority="69" w:unhideWhenUsed="0"/>
-    <w:lsdException w:name="Dark List Accent 3" w:semiHidden="0" w:uiPriority="70" w:unhideWhenUsed="0"/>
-    <w:lsdException w:name="Colorful Shading Accent 3" w:semiHidden="0" w:uiPriority="71" w:unhideWhenUsed="0"/>
-    <w:lsdException w:name="Colorful List Accent 3" w:semiHidden="0" w:uiPriority="72" w:unhideWhenUsed="0"/>
-    <w:lsdException w:name="Colorful Grid Accent 3" w:semiHidden="0" w:uiPriority="73" w:unhideWhenUsed="0"/>
-    <w:lsdException w:name="Light Shading Accent 4" w:semiHidden="0" w:uiPriority="60" w:unhideWhenUsed="0"/>
-    <w:lsdException w:name="Light List Accent 4" w:semiHidden="0" w:uiPriority="61" w:unhideWhenUsed="0"/>
-    <w:lsdException w:name="Light Grid Accent 4" w:semiHidden="0" w:uiPriority="62" w:unhideWhenUsed="0"/>
-    <w:lsdException w:name="Medium Shading 1 Accent 4" w:semiHidden="0" w:uiPriority="63" w:unhideWhenUsed="0"/>
-    <w:lsdException w:name="Medium Shading 2 Accent 4" w:semiHidden="0" w:uiPriority="64" w:unhideWhenUsed="0"/>
-    <w:lsdException w:name="Medium List 1 Accent 4" w:semiHidden="0" w:uiPriority="65" w:unhideWhenUsed="0"/>
-    <w:lsdException w:name="Medium List 2 Accent 4" w:semiHidden="0" w:uiPriority="66" w:unhideWhenUsed="0"/>
-    <w:lsdException w:name="Medium Grid 1 Accent 4" w:semiHidden="0" w:uiPriority="67" w:unhideWhenUsed="0"/>
-    <w:lsdException w:name="Medium Grid 2 Accent 4" w:semiHidden="0" w:uiPriority="68" w:unhideWhenUsed="0"/>
-    <w:lsdException w:name="Medium Grid 3 Accent 4" w:semiHidden="0" w:uiPriority="69" w:unhideWhenUsed="0"/>
-    <w:lsdException w:name="Dark List Accent 4" w:semiHidden="0" w:uiPriority="70" w:unhideWhenUsed="0"/>
-    <w:lsdException w:name="Colorful Shading Accent 4" w:semiHidden="0" w:uiPriority="71" w:unhideWhenUsed="0"/>
-    <w:lsdException w:name="Colorful List Accent 4" w:semiHidden="0" w:uiPriority="72" w:unhideWhenUsed="0"/>
-    <w:lsdException w:name="Colorful Grid Accent 4" w:semiHidden="0" w:uiPriority="73" w:unhideWhenUsed="0"/>
-    <w:lsdException w:name="Light Shading Accent 5" w:semiHidden="0" w:uiPriority="60" w:unhideWhenUsed="0"/>
-    <w:lsdException w:name="Light List Accent 5" w:semiHidden="0" w:uiPriority="61" w:unhideWhenUsed="0"/>
-    <w:lsdException w:name="Light Grid Accent 5" w:semiHidden="0" w:uiPriority="62" w:unhideWhenUsed="0"/>
-    <w:lsdException w:name="Medium Shading 1 Accent 5" w:semiHidden="0" w:uiPriority="63" w:unhideWhenUsed="0"/>
-    <w:lsdException w:name="Medium Shading 2 Accent 5" w:semiHidden="0" w:uiPriority="64" w:unhideWhenUsed="0"/>
-    <w:lsdException w:name="Medium List 1 Accent 5" w:semiHidden="0" w:uiPriority="65" w:unhideWhenUsed="0"/>
-    <w:lsdException w:name="Medium List 2 Accent 5" w:semiHidden="0" w:uiPriority="66" w:unhideWhenUsed="0"/>
-    <w:lsdException w:name="Medium Grid 1 Accent 5" w:semiHidden="0" w:uiPriority="67" w:unhideWhenUsed="0"/>
-    <w:lsdException w:name="Medium Grid 2 Accent 5" w:semiHidden="0" w:uiPriority="68" w:unhideWhenUsed="0"/>
-    <w:lsdException w:name="Medium Grid 3 Accent 5" w:semiHidden="0" w:uiPriority="69" w:unhideWhenUsed="0"/>
-    <w:lsdException w:name="Dark List Accent 5" w:semiHidden="0" w:uiPriority="70" w:unhideWhenUsed="0"/>
-    <w:lsdException w:name="Colorful Shading Accent 5" w:semiHidden="0" w:uiPriority="71" w:unhideWhenUsed="0"/>
-    <w:lsdException w:name="Colorful List Accent 5" w:semiHidden="0" w:uiPriority="72" w:unhideWhenUsed="0"/>
-    <w:lsdException w:name="Colorful Grid Accent 5" w:semiHidden="0" w:uiPriority="73" w:unhideWhenUsed="0"/>
-    <w:lsdException w:name="Light Shading Accent 6" w:semiHidden="0" w:uiPriority="60" w:unhideWhenUsed="0"/>
-    <w:lsdException w:name="Light List Accent 6" w:semiHidden="0" w:uiPriority="61" w:unhideWhenUsed="0"/>
-    <w:lsdException w:name="Light Grid Accent 6" w:semiHidden="0" w:uiPriority="62" w:unhideWhenUsed="0"/>
-    <w:lsdException w:name="Medium Shading 1 Accent 6" w:semiHidden="0" w:uiPriority="63" w:unhideWhenUsed="0"/>
-    <w:lsdException w:name="Medium Shading 2 Accent 6" w:semiHidden="0" w:uiPriority="64" w:unhideWhenUsed="0"/>
-    <w:lsdException w:name="Medium List 1 Accent 6" w:semiHidden="0" w:uiPriority="65" w:unhideWhenUsed="0"/>
-    <w:lsdException w:name="Medium List 2 Accent 6" w:semiHidden="0" w:uiPriority="66" w:unhideWhenUsed="0"/>
-    <w:lsdException w:name="Medium Grid 1 Accent 6" w:semiHidden="0" w:uiPriority="67" w:unhideWhenUsed="0"/>
-    <w:lsdException w:name="Medium Grid 2 Accent 6" w:semiHidden="0" w:uiPriority="68" w:unhideWhenUsed="0"/>
-    <w:lsdException w:name="Medium Grid 3 Accent 6" w:semiHidden="0" w:uiPriority="69" w:unhideWhenUsed="0"/>
-    <w:lsdException w:name="Dark List Accent 6" w:semiHidden="0" w:uiPriority="70" w:unhideWhenUsed="0"/>
-    <w:lsdException w:name="Colorful Shading Accent 6" w:semiHidden="0" w:uiPriority="71" w:unhideWhenUsed="0"/>
-    <w:lsdException w:name="Colorful List Accent 6" w:semiHidden="0" w:uiPriority="72" w:unhideWhenUsed="0"/>
-    <w:lsdException w:name="Colorful Grid Accent 6" w:semiHidden="0" w:uiPriority="73" w:unhideWhenUsed="0"/>
-    <w:lsdException w:name="Subtle Emphasis" w:semiHidden="0" w:uiPriority="19" w:unhideWhenUsed="0" w:qFormat="1"/>
-    <w:lsdException w:name="Intense Emphasis" w:semiHidden="0" w:uiPriority="21" w:unhideWhenUsed="0" w:qFormat="1"/>
-    <w:lsdException w:name="Subtle Reference" w:semiHidden="0" w:uiPriority="31" w:unhideWhenUsed="0" w:qFormat="1"/>
-    <w:lsdException w:name="Intense Reference" w:semiHidden="0" w:uiPriority="32" w:unhideWhenUsed="0" w:qFormat="1"/>
-    <w:lsdException w:name="Book Title" w:semiHidden="0" w:uiPriority="33" w:unhideWhenUsed="0" w:qFormat="1"/>
-    <w:lsdException w:name="Bibliography" w:uiPriority="37"/>
-    <w:lsdException w:name="TOC Heading" w:uiPriority="39" w:qFormat="1"/>
-  </w:latentStyles>
-  <w:style w:type="paragraph" w:default="1" w:styleId="Normal">
-    <w:name w:val="Normal"/>
-    <w:qFormat/>
-  </w:style>
-  <w:style w:type="character" w:default="1" w:styleId="Policepardfaut">
-    <w:name w:val="Default Paragraph Font"/>
-    <w:uiPriority w:val="1"/>
-    <w:semiHidden/>
-    <w:unhideWhenUsed/>
-  </w:style>
-  <w:style w:type="table" w:default="1" w:styleId="TableauNormal">
-    <w:name w:val="Normal Table"/>
-    <w:uiPriority w:val="99"/>
-    <w:semiHidden/>
-    <w:unhideWhenUsed/>
-    <w:tblPr>
-      <w:tblInd w:w="0" w:type="dxa"/>
-      <w:tblCellMar>
-        <w:top w:w="0" w:type="dxa"/>
-        <w:left w:w="108" w:type="dxa"/>
-        <w:bottom w:w="0" w:type="dxa"/>
-        <w:right w:w="108" w:type="dxa"/>
-      </w:tblCellMar>
-    </w:tblPr>
-  </w:style>
-  <w:style w:type="numbering" w:default="1" w:styleId="Aucuneliste">
-    <w:name w:val="No List"/>
-    <w:uiPriority w:val="99"/>
-    <w:semiHidden/>
-    <w:unhideWhenUsed/>
   </w:style>
 </w:styles>
 </file>

</xml_diff>